<commit_message>
add simple and quick
</commit_message>
<xml_diff>
--- a/readme.docx
+++ b/readme.docx
@@ -77,7 +77,7 @@
         <w:bidi w:val="0"/>
         <w:jc w:val="left"/>
         <w:rPr>
-          <w:rFonts w:hint="default" w:cstheme="minorBidi"/>
+          <w:rFonts w:hint="eastAsia" w:cstheme="minorBidi"/>
           <w:kern w:val="2"/>
           <w:sz w:val="21"/>
           <w:szCs w:val="24"/>
@@ -93,6 +93,32 @@
           <w:lang w:val="en-US" w:eastAsia="zh-CN" w:bidi="ar-SA"/>
         </w:rPr>
         <w:t>学习了一个新的分支，多云转小雨</w:t>
+      </w:r>
+    </w:p>
+    <w:p>
+      <w:pPr>
+        <w:tabs>
+          <w:tab w:val="left" w:pos="2650"/>
+        </w:tabs>
+        <w:bidi w:val="0"/>
+        <w:jc w:val="left"/>
+        <w:rPr>
+          <w:rFonts w:hint="default" w:cstheme="minorBidi"/>
+          <w:kern w:val="2"/>
+          <w:sz w:val="21"/>
+          <w:szCs w:val="24"/>
+          <w:lang w:val="en-US" w:eastAsia="zh-CN" w:bidi="ar-SA"/>
+        </w:rPr>
+      </w:pPr>
+      <w:r>
+        <w:rPr>
+          <w:rFonts w:hint="eastAsia" w:cstheme="minorBidi"/>
+          <w:kern w:val="2"/>
+          <w:sz w:val="21"/>
+          <w:szCs w:val="24"/>
+          <w:lang w:val="en-US" w:eastAsia="zh-CN" w:bidi="ar-SA"/>
+        </w:rPr>
+        <w:t>使用git创建分支简单快速</w:t>
       </w:r>
       <w:bookmarkStart w:id="0" w:name="_GoBack"/>
       <w:bookmarkEnd w:id="0"/>
@@ -221,7 +247,7 @@
     <w:lsdException w:unhideWhenUsed="0" w:uiPriority="0" w:semiHidden="0" w:name="HTML Sample"/>
     <w:lsdException w:unhideWhenUsed="0" w:uiPriority="0" w:semiHidden="0" w:name="HTML Typewriter"/>
     <w:lsdException w:unhideWhenUsed="0" w:uiPriority="0" w:semiHidden="0" w:name="HTML Variable"/>
-    <w:lsdException w:unhideWhenUsed="0" w:uiPriority="0" w:name="Normal Table"/>
+    <w:lsdException w:qFormat="1" w:unhideWhenUsed="0" w:uiPriority="0" w:name="Normal Table"/>
     <w:lsdException w:unhideWhenUsed="0" w:uiPriority="0" w:semiHidden="0" w:name="annotation subject"/>
     <w:lsdException w:unhideWhenUsed="0" w:uiPriority="0" w:semiHidden="0" w:name="Table Simple 1"/>
     <w:lsdException w:unhideWhenUsed="0" w:uiPriority="0" w:semiHidden="0" w:name="Table Simple 2"/>
@@ -392,6 +418,7 @@
   <w:style w:type="table" w:default="1" w:styleId="2">
     <w:name w:val="Normal Table"/>
     <w:semiHidden/>
+    <w:qFormat/>
     <w:uiPriority w:val="0"/>
     <w:tblPr>
       <w:tblCellMar>

</xml_diff>

<commit_message>
add simple and facile
</commit_message>
<xml_diff>
--- a/readme.docx
+++ b/readme.docx
@@ -77,7 +77,7 @@
         <w:bidi w:val="0"/>
         <w:jc w:val="left"/>
         <w:rPr>
-          <w:rFonts w:hint="default" w:cstheme="minorBidi"/>
+          <w:rFonts w:hint="eastAsia" w:cstheme="minorBidi"/>
           <w:kern w:val="2"/>
           <w:sz w:val="21"/>
           <w:szCs w:val="24"/>
@@ -93,6 +93,32 @@
           <w:lang w:val="en-US" w:eastAsia="zh-CN" w:bidi="ar-SA"/>
         </w:rPr>
         <w:t>学习了一个新的分支，多云转小雨</w:t>
+      </w:r>
+    </w:p>
+    <w:p>
+      <w:pPr>
+        <w:tabs>
+          <w:tab w:val="left" w:pos="2650"/>
+        </w:tabs>
+        <w:bidi w:val="0"/>
+        <w:jc w:val="left"/>
+        <w:rPr>
+          <w:rFonts w:hint="default" w:cstheme="minorBidi"/>
+          <w:kern w:val="2"/>
+          <w:sz w:val="21"/>
+          <w:szCs w:val="24"/>
+          <w:lang w:val="en-US" w:eastAsia="zh-CN" w:bidi="ar-SA"/>
+        </w:rPr>
+      </w:pPr>
+      <w:r>
+        <w:rPr>
+          <w:rFonts w:hint="eastAsia" w:cstheme="minorBidi"/>
+          <w:kern w:val="2"/>
+          <w:sz w:val="21"/>
+          <w:szCs w:val="24"/>
+          <w:lang w:val="en-US" w:eastAsia="zh-CN" w:bidi="ar-SA"/>
+        </w:rPr>
+        <w:t>使用Git创建分支简单便捷</w:t>
       </w:r>
       <w:bookmarkStart w:id="0" w:name="_GoBack"/>
       <w:bookmarkEnd w:id="0"/>

</xml_diff>